<commit_message>
Add test for inline image
</commit_message>
<xml_diff>
--- a/examples/imageInlineExample.docx
+++ b/examples/imageInlineExample.docx
@@ -1,6 +1,6 @@
 
 <file path=word/document.xml><?xml version="1.0" encoding="utf-8"?>
-<w:document xmlns:o="urn:schemas-microsoft-com:office:office" xmlns:r="http://schemas.openxmlformats.org/officeDocument/2006/relationships" xmlns:v="urn:schemas-microsoft-com:vml" xmlns:w="http://schemas.openxmlformats.org/wordprocessingml/2006/main" xmlns:w10="urn:schemas-microsoft-com:office:word" xmlns:wp="http://schemas.openxmlformats.org/drawingml/2006/wordprocessingDrawing">
+<w:document xmlns:o="urn:schemas-microsoft-com:office:office" xmlns:r="http://schemas.openxmlformats.org/officeDocument/2006/relationships" xmlns:v="urn:schemas-microsoft-com:vml" xmlns:w="http://schemas.openxmlformats.org/wordprocessingml/2006/main" xmlns:w10="urn:schemas-microsoft-com:office:word" xmlns:wp="http://schemas.openxmlformats.org/drawingml/2006/wordprocessingDrawing" xmlns:wps="http://schemas.microsoft.com/office/word/2010/wordprocessingShape" xmlns:wpg="http://schemas.microsoft.com/office/word/2010/wordprocessingGroup" xmlns:mc="http://schemas.openxmlformats.org/markup-compatibility/2006" xmlns:wp14="http://schemas.microsoft.com/office/word/2010/wordprocessingDrawing" xmlns:w14="http://schemas.microsoft.com/office/word/2010/wordml" mc:Ignorable="w14 wp14">
   <w:body>
     <w:p>
       <w:pPr>
@@ -9,7 +9,18 @@
       </w:pPr>
       <w:r>
         <w:rPr/>
-        <w:t>This is an inline image {%firefox}. End of the line</w:t>
+        <w:t xml:space="preserve">This is an inline image </w:t>
+      </w:r>
+      <w:r>
+        <w:rPr>
+          <w:b/>
+          <w:bCs/>
+        </w:rPr>
+        <w:t>{%firefox}</w:t>
+      </w:r>
+      <w:r>
+        <w:rPr/>
+        <w:t>. End of the line</w:t>
       </w:r>
     </w:p>
     <w:sectPr>
@@ -27,7 +38,7 @@
 </file>
 
 <file path=word/header1.xml><?xml version="1.0" encoding="utf-8"?>
-<w:hdr xmlns:o="urn:schemas-microsoft-com:office:office" xmlns:r="http://schemas.openxmlformats.org/officeDocument/2006/relationships" xmlns:v="urn:schemas-microsoft-com:vml" xmlns:w="http://schemas.openxmlformats.org/wordprocessingml/2006/main" xmlns:w10="urn:schemas-microsoft-com:office:word" xmlns:wp="http://schemas.openxmlformats.org/drawingml/2006/wordprocessingDrawing">
+<w:hdr xmlns:o="urn:schemas-microsoft-com:office:office" xmlns:r="http://schemas.openxmlformats.org/officeDocument/2006/relationships" xmlns:v="urn:schemas-microsoft-com:vml" xmlns:w="http://schemas.openxmlformats.org/wordprocessingml/2006/main" xmlns:w10="urn:schemas-microsoft-com:office:word" xmlns:wp="http://schemas.openxmlformats.org/drawingml/2006/wordprocessingDrawing" xmlns:wps="http://schemas.microsoft.com/office/word/2010/wordprocessingShape" xmlns:wpg="http://schemas.microsoft.com/office/word/2010/wordprocessingGroup" xmlns:mc="http://schemas.openxmlformats.org/markup-compatibility/2006" xmlns:wp14="http://schemas.microsoft.com/office/word/2010/wordprocessingDrawing" xmlns:w14="http://schemas.microsoft.com/office/word/2010/wordml" mc:Ignorable="w14 wp14">
   <w:p>
     <w:pPr>
       <w:pStyle w:val="Header"/>
@@ -105,7 +116,7 @@
 </file>
 
 <file path=word/styles.xml><?xml version="1.0" encoding="utf-8"?>
-<w:styles xmlns:w="http://schemas.openxmlformats.org/wordprocessingml/2006/main">
+<w:styles xmlns:w="http://schemas.openxmlformats.org/wordprocessingml/2006/main" xmlns:w14="http://schemas.microsoft.com/office/word/2010/wordml" xmlns:mc="http://schemas.openxmlformats.org/markup-compatibility/2006" mc:Ignorable="w14">
   <w:docDefaults>
     <w:rPrDefault>
       <w:rPr>
@@ -119,6 +130,7 @@
   </w:docDefaults>
   <w:style w:type="paragraph" w:styleId="Normal">
     <w:name w:val="Normal"/>
+    <w:qFormat/>
     <w:pPr>
       <w:widowControl w:val="false"/>
       <w:suppressAutoHyphens w:val="true"/>
@@ -136,6 +148,7 @@
   <w:style w:type="paragraph" w:styleId="Heading1">
     <w:name w:val="Heading 1"/>
     <w:basedOn w:val="Heading"/>
+    <w:qFormat/>
     <w:pPr>
       <w:widowControl w:val="false"/>
       <w:suppressAutoHyphens w:val="true"/>
@@ -155,6 +168,7 @@
   <w:style w:type="paragraph" w:styleId="Heading2">
     <w:name w:val="Heading 2"/>
     <w:basedOn w:val="Heading"/>
+    <w:qFormat/>
     <w:pPr>
       <w:widowControl w:val="false"/>
       <w:suppressAutoHyphens w:val="true"/>
@@ -174,6 +188,7 @@
   <w:style w:type="paragraph" w:styleId="Heading3">
     <w:name w:val="Heading 3"/>
     <w:basedOn w:val="Heading"/>
+    <w:qFormat/>
     <w:pPr>
       <w:widowControl w:val="false"/>
       <w:suppressAutoHyphens w:val="true"/>
@@ -193,6 +208,7 @@
   <w:style w:type="paragraph" w:styleId="Heading4">
     <w:name w:val="Heading 4"/>
     <w:basedOn w:val="Heading"/>
+    <w:qFormat/>
     <w:pPr>
       <w:widowControl w:val="false"/>
       <w:suppressAutoHyphens w:val="true"/>
@@ -211,11 +227,13 @@
   </w:style>
   <w:style w:type="character" w:styleId="DefaultParagraphFont">
     <w:name w:val="Default Paragraph Font"/>
+    <w:qFormat/>
     <w:rPr/>
   </w:style>
   <w:style w:type="character" w:styleId="EntteCar">
     <w:name w:val="En-tête Car"/>
     <w:basedOn w:val="DefaultParagraphFont"/>
+    <w:qFormat/>
     <w:rPr>
       <w:sz w:val="24"/>
     </w:rPr>
@@ -246,6 +264,7 @@
   <w:style w:type="character" w:styleId="PieddepageCar">
     <w:name w:val="Pied de page Car"/>
     <w:basedOn w:val="DefaultParagraphFont"/>
+    <w:qFormat/>
     <w:rPr>
       <w:sz w:val="24"/>
     </w:rPr>
@@ -253,6 +272,7 @@
   <w:style w:type="character" w:styleId="TextedebullesCar">
     <w:name w:val="Texte de bulles Car"/>
     <w:basedOn w:val="DefaultParagraphFont"/>
+    <w:qFormat/>
     <w:rPr>
       <w:rFonts w:ascii="Tahoma" w:hAnsi="Tahoma" w:cs="Tahoma"/>
       <w:sz w:val="16"/>
@@ -262,6 +282,7 @@
     <w:name w:val="Heading"/>
     <w:basedOn w:val="Normal"/>
     <w:next w:val="TextBody"/>
+    <w:qFormat/>
     <w:pPr>
       <w:keepNext/>
       <w:spacing w:before="240" w:after="120"/>
@@ -273,7 +294,7 @@
     </w:rPr>
   </w:style>
   <w:style w:type="paragraph" w:styleId="TextBody">
-    <w:name w:val="Text Body"/>
+    <w:name w:val="Body Text"/>
     <w:basedOn w:val="Normal"/>
     <w:pPr>
       <w:spacing w:lineRule="auto" w:line="288" w:before="0" w:after="140"/>
@@ -291,6 +312,7 @@
   <w:style w:type="paragraph" w:styleId="Caption">
     <w:name w:val="Caption"/>
     <w:basedOn w:val="Normal"/>
+    <w:qFormat/>
     <w:pPr>
       <w:suppressLineNumbers/>
       <w:spacing w:before="120" w:after="120"/>
@@ -306,6 +328,7 @@
   <w:style w:type="paragraph" w:styleId="Index">
     <w:name w:val="Index"/>
     <w:basedOn w:val="Normal"/>
+    <w:qFormat/>
     <w:pPr>
       <w:suppressLineNumbers/>
     </w:pPr>
@@ -315,6 +338,7 @@
   </w:style>
   <w:style w:type="paragraph" w:styleId="ArrowheadList">
     <w:name w:val="Arrowhead List"/>
+    <w:qFormat/>
     <w:pPr>
       <w:widowControl w:val="false"/>
       <w:suppressAutoHyphens w:val="true"/>
@@ -332,6 +356,7 @@
   </w:style>
   <w:style w:type="paragraph" w:styleId="BalloonText">
     <w:name w:val="Balloon Text"/>
+    <w:qFormat/>
     <w:pPr>
       <w:widowControl w:val="false"/>
       <w:suppressAutoHyphens w:val="true"/>
@@ -349,6 +374,7 @@
   </w:style>
   <w:style w:type="paragraph" w:styleId="BlockText">
     <w:name w:val="Block Text"/>
+    <w:qFormat/>
     <w:pPr>
       <w:widowControl w:val="false"/>
       <w:suppressAutoHyphens w:val="true"/>
@@ -367,6 +393,7 @@
   </w:style>
   <w:style w:type="paragraph" w:styleId="BoxList">
     <w:name w:val="Box List"/>
+    <w:qFormat/>
     <w:pPr>
       <w:widowControl w:val="false"/>
       <w:suppressAutoHyphens w:val="true"/>
@@ -384,6 +411,7 @@
   </w:style>
   <w:style w:type="paragraph" w:styleId="BulletList">
     <w:name w:val="Bullet List"/>
+    <w:qFormat/>
     <w:pPr>
       <w:widowControl w:val="false"/>
       <w:suppressAutoHyphens w:val="true"/>
@@ -401,6 +429,7 @@
   </w:style>
   <w:style w:type="paragraph" w:styleId="ChapterHeading">
     <w:name w:val="Chapter Heading"/>
+    <w:qFormat/>
     <w:pPr>
       <w:widowControl w:val="false"/>
       <w:suppressAutoHyphens w:val="true"/>
@@ -417,7 +446,7 @@
     </w:rPr>
   </w:style>
   <w:style w:type="paragraph" w:styleId="Contents1">
-    <w:name w:val="Contents 1"/>
+    <w:name w:val="TOC 1"/>
     <w:basedOn w:val="Index"/>
     <w:pPr>
       <w:widowControl w:val="false"/>
@@ -435,7 +464,7 @@
     </w:rPr>
   </w:style>
   <w:style w:type="paragraph" w:styleId="Contents2">
-    <w:name w:val="Contents 2"/>
+    <w:name w:val="TOC 2"/>
     <w:basedOn w:val="Index"/>
     <w:pPr>
       <w:widowControl w:val="false"/>
@@ -453,7 +482,7 @@
     </w:rPr>
   </w:style>
   <w:style w:type="paragraph" w:styleId="Contents3">
-    <w:name w:val="Contents 3"/>
+    <w:name w:val="TOC 3"/>
     <w:basedOn w:val="Index"/>
     <w:pPr>
       <w:widowControl w:val="false"/>
@@ -471,7 +500,7 @@
     </w:rPr>
   </w:style>
   <w:style w:type="paragraph" w:styleId="Contents4">
-    <w:name w:val="Contents 4"/>
+    <w:name w:val="TOC 4"/>
     <w:basedOn w:val="Index"/>
     <w:pPr>
       <w:widowControl w:val="false"/>
@@ -490,6 +519,7 @@
   </w:style>
   <w:style w:type="paragraph" w:styleId="ContentsHeader">
     <w:name w:val="Contents Header"/>
+    <w:qFormat/>
     <w:pPr>
       <w:widowControl w:val="false"/>
       <w:suppressAutoHyphens w:val="true"/>
@@ -508,6 +538,7 @@
   </w:style>
   <w:style w:type="paragraph" w:styleId="DashedList">
     <w:name w:val="Dashed List"/>
+    <w:qFormat/>
     <w:pPr>
       <w:widowControl w:val="false"/>
       <w:suppressAutoHyphens w:val="true"/>
@@ -525,6 +556,7 @@
   </w:style>
   <w:style w:type="paragraph" w:styleId="DiamondList">
     <w:name w:val="Diamond List"/>
+    <w:qFormat/>
     <w:pPr>
       <w:widowControl w:val="false"/>
       <w:suppressAutoHyphens w:val="true"/>
@@ -541,7 +573,7 @@
     </w:rPr>
   </w:style>
   <w:style w:type="paragraph" w:styleId="Endnote">
-    <w:name w:val="Endnote"/>
+    <w:name w:val="Endnote Text"/>
     <w:basedOn w:val="Normal"/>
     <w:pPr>
       <w:widowControl w:val="false"/>
@@ -560,6 +592,7 @@
   </w:style>
   <w:style w:type="paragraph" w:styleId="EndnoteSymbol">
     <w:name w:val="Endnote Symbol"/>
+    <w:qFormat/>
     <w:pPr>
       <w:widowControl w:val="false"/>
       <w:suppressAutoHyphens w:val="true"/>
@@ -575,7 +608,7 @@
     </w:rPr>
   </w:style>
   <w:style w:type="paragraph" w:styleId="Footnote">
-    <w:name w:val="Footnote"/>
+    <w:name w:val="Footnote Text"/>
     <w:basedOn w:val="Normal"/>
     <w:pPr>
       <w:widowControl w:val="false"/>
@@ -594,6 +627,7 @@
   </w:style>
   <w:style w:type="paragraph" w:styleId="HandList">
     <w:name w:val="Hand List"/>
+    <w:qFormat/>
     <w:pPr>
       <w:widowControl w:val="false"/>
       <w:suppressAutoHyphens w:val="true"/>
@@ -611,6 +645,7 @@
   </w:style>
   <w:style w:type="paragraph" w:styleId="HeartList">
     <w:name w:val="Heart List"/>
+    <w:qFormat/>
     <w:pPr>
       <w:widowControl w:val="false"/>
       <w:suppressAutoHyphens w:val="true"/>
@@ -628,6 +663,7 @@
   </w:style>
   <w:style w:type="paragraph" w:styleId="ImpliesList">
     <w:name w:val="Implies List"/>
+    <w:qFormat/>
     <w:pPr>
       <w:widowControl w:val="false"/>
       <w:suppressAutoHyphens w:val="true"/>
@@ -645,6 +681,7 @@
   </w:style>
   <w:style w:type="paragraph" w:styleId="LowerCaseList">
     <w:name w:val="Lower Case List"/>
+    <w:qFormat/>
     <w:pPr>
       <w:widowControl w:val="false"/>
       <w:suppressAutoHyphens w:val="true"/>
@@ -662,6 +699,7 @@
   </w:style>
   <w:style w:type="paragraph" w:styleId="LowerRomanList">
     <w:name w:val="Lower Roman List"/>
+    <w:qFormat/>
     <w:pPr>
       <w:widowControl w:val="false"/>
       <w:suppressAutoHyphens w:val="true"/>
@@ -679,6 +717,7 @@
   </w:style>
   <w:style w:type="paragraph" w:styleId="NoList">
     <w:name w:val="No List"/>
+    <w:qFormat/>
     <w:pPr>
       <w:widowControl w:val="false"/>
       <w:suppressAutoHyphens w:val="true"/>
@@ -695,6 +734,7 @@
   </w:style>
   <w:style w:type="paragraph" w:styleId="DocumentMap">
     <w:name w:val="DocumentMap"/>
+    <w:qFormat/>
     <w:pPr>
       <w:widowControl w:val="false"/>
       <w:suppressAutoHyphens w:val="true"/>
@@ -712,6 +752,7 @@
   <w:style w:type="paragraph" w:styleId="NumberedHeading1">
     <w:name w:val="Numbered Heading 1"/>
     <w:basedOn w:val="Heading1"/>
+    <w:qFormat/>
     <w:pPr>
       <w:ind w:left="0" w:right="0" w:hanging="0"/>
     </w:pPr>
@@ -720,6 +761,7 @@
   <w:style w:type="paragraph" w:styleId="NumberedHeading2">
     <w:name w:val="Numbered Heading 2"/>
     <w:basedOn w:val="Heading2"/>
+    <w:qFormat/>
     <w:pPr>
       <w:ind w:left="0" w:right="0" w:hanging="0"/>
     </w:pPr>
@@ -728,6 +770,7 @@
   <w:style w:type="paragraph" w:styleId="NumberedHeading3">
     <w:name w:val="Numbered Heading 3"/>
     <w:basedOn w:val="Heading3"/>
+    <w:qFormat/>
     <w:pPr>
       <w:ind w:left="0" w:right="0" w:hanging="0"/>
     </w:pPr>
@@ -735,6 +778,7 @@
   </w:style>
   <w:style w:type="paragraph" w:styleId="NumberedList">
     <w:name w:val="Numbered List"/>
+    <w:qFormat/>
     <w:pPr>
       <w:widowControl w:val="false"/>
       <w:suppressAutoHyphens w:val="true"/>
@@ -752,6 +796,7 @@
   </w:style>
   <w:style w:type="paragraph" w:styleId="PlainText">
     <w:name w:val="Plain Text"/>
+    <w:qFormat/>
     <w:pPr>
       <w:widowControl w:val="false"/>
       <w:suppressAutoHyphens w:val="true"/>
@@ -769,6 +814,7 @@
   <w:style w:type="paragraph" w:styleId="SectionHeading">
     <w:name w:val="Section Heading"/>
     <w:basedOn w:val="NumberedHeading1"/>
+    <w:qFormat/>
     <w:pPr>
       <w:ind w:left="0" w:right="0" w:hanging="0"/>
     </w:pPr>
@@ -776,6 +822,7 @@
   </w:style>
   <w:style w:type="paragraph" w:styleId="SquareList">
     <w:name w:val="Square List"/>
+    <w:qFormat/>
     <w:pPr>
       <w:widowControl w:val="false"/>
       <w:suppressAutoHyphens w:val="true"/>
@@ -793,6 +840,7 @@
   </w:style>
   <w:style w:type="paragraph" w:styleId="StarList">
     <w:name w:val="Star List"/>
+    <w:qFormat/>
     <w:pPr>
       <w:widowControl w:val="false"/>
       <w:suppressAutoHyphens w:val="true"/>
@@ -810,6 +858,7 @@
   </w:style>
   <w:style w:type="paragraph" w:styleId="TickList">
     <w:name w:val="Tick List"/>
+    <w:qFormat/>
     <w:pPr>
       <w:widowControl w:val="false"/>
       <w:suppressAutoHyphens w:val="true"/>
@@ -827,6 +876,7 @@
   </w:style>
   <w:style w:type="paragraph" w:styleId="TriangleList">
     <w:name w:val="Triangle List"/>
+    <w:qFormat/>
     <w:pPr>
       <w:widowControl w:val="false"/>
       <w:suppressAutoHyphens w:val="true"/>
@@ -845,6 +895,7 @@
   <w:style w:type="paragraph" w:styleId="UpperCaseList">
     <w:name w:val="Upper Case List"/>
     <w:basedOn w:val="NumberedList"/>
+    <w:qFormat/>
     <w:pPr>
       <w:ind w:left="720" w:right="0" w:hanging="432"/>
     </w:pPr>
@@ -853,6 +904,7 @@
   <w:style w:type="paragraph" w:styleId="UpperRomanList">
     <w:name w:val="Upper Roman List"/>
     <w:basedOn w:val="NumberedList"/>
+    <w:qFormat/>
     <w:pPr>
       <w:ind w:left="720" w:right="0" w:hanging="432"/>
     </w:pPr>
@@ -860,6 +912,7 @@
   </w:style>
   <w:style w:type="paragraph" w:styleId="Normal1">
     <w:name w:val="_Normal"/>
+    <w:qFormat/>
     <w:pPr>
       <w:widowControl w:val="false"/>
       <w:suppressAutoHyphens w:val="true"/>

</xml_diff>